<commit_message>
update word su regina regression
</commit_message>
<xml_diff>
--- a/SUGGERIMENTI DALLA REGINA DELLA REGRESSIONE.docx
+++ b/SUGGERIMENTI DALLA REGINA DELLA REGRESSIONE.docx
@@ -370,7 +370,104 @@
         <w:t xml:space="preserve"> base di Fourier.</w:t>
       </w:r>
     </w:p>
+    <w:p>
+      <w:r>
+        <w:t xml:space="preserve">Fregatene delle percentuali </w:t>
+      </w:r>
+      <w:r>
+        <w:sym w:font="Wingdings" w:char="F0E0"/>
+      </w:r>
+      <w:r>
+        <w:t xml:space="preserve"> usa i numeri assoluti, in termini di conteggio si potrebbe usare un modello di Poisson, non del tipo lineare come quello visto nella prima lezione della Sangalli ma del tipo generalizzato lineare (visto nella seconda lezione della Sangalli).</w:t>
+      </w:r>
+    </w:p>
+    <w:p>
+      <w:r>
+        <w:t xml:space="preserve">Ci sono modelli di regressione lineare (assumo che ‘errore abbia una distribuzione gaussiana, o meglio, non lo assumo ma il </w:t>
+      </w:r>
+      <w:proofErr w:type="spellStart"/>
+      <w:r>
+        <w:t>fit</w:t>
+      </w:r>
+      <w:proofErr w:type="spellEnd"/>
+      <w:r>
+        <w:t xml:space="preserve"> ai minimi quadrati è ideale se l’errore è gaussiano) o modelli di regressione generalizzati </w:t>
+      </w:r>
+      <w:r>
+        <w:sym w:font="Wingdings" w:char="F0E0"/>
+      </w:r>
+      <w:r>
+        <w:t xml:space="preserve"> con una funzione di link posso usare qualsiasi altro tipo di distribuzione, come Poisson, binomiale… quindi potrei anche considerare dei conteggi.</w:t>
+      </w:r>
+    </w:p>
+    <w:p>
+      <w:r>
+        <w:t xml:space="preserve">Non complicato con </w:t>
+      </w:r>
+      <w:proofErr w:type="spellStart"/>
+      <w:r>
+        <w:t>mgcb</w:t>
+      </w:r>
+      <w:proofErr w:type="spellEnd"/>
+      <w:r>
+        <w:t>, anziché avere “family=</w:t>
+      </w:r>
+      <w:proofErr w:type="spellStart"/>
+      <w:r>
+        <w:t>gaussian</w:t>
+      </w:r>
+      <w:proofErr w:type="spellEnd"/>
+      <w:r>
+        <w:t>”, abbiamo “family=</w:t>
+      </w:r>
+      <w:proofErr w:type="spellStart"/>
+      <w:r>
+        <w:t>poisson</w:t>
+      </w:r>
+      <w:proofErr w:type="spellEnd"/>
+      <w:r>
+        <w:t>”.</w:t>
+      </w:r>
+    </w:p>
     <w:p/>
+    <w:p>
+      <w:r>
+        <w:lastRenderedPageBreak/>
+        <w:t xml:space="preserve">Altra possibilità: utilizzare il numero di colonie per stato come peso in una regressione </w:t>
+      </w:r>
+      <w:proofErr w:type="spellStart"/>
+      <w:r>
+        <w:t>semiparametrica</w:t>
+      </w:r>
+      <w:proofErr w:type="spellEnd"/>
+      <w:r>
+        <w:t xml:space="preserve"> pesata </w:t>
+      </w:r>
+      <w:r>
+        <w:sym w:font="Wingdings" w:char="F0E0"/>
+      </w:r>
+      <w:r>
+        <w:t xml:space="preserve"> stati più grandi pesano di più.</w:t>
+      </w:r>
+    </w:p>
+    <w:p>
+      <w:r>
+        <w:t>Peso: numero di colonie, risposta: percentuale di colonie perse.</w:t>
+      </w:r>
+    </w:p>
+    <w:p>
+      <w:r>
+        <w:t xml:space="preserve">Però qua devo fare attenzione agli stati più numerosi (come colonie) che quelli meno numerosi, </w:t>
+      </w:r>
+      <w:proofErr w:type="spellStart"/>
+      <w:r>
+        <w:t>perchè</w:t>
+      </w:r>
+      <w:proofErr w:type="spellEnd"/>
+      <w:r>
+        <w:t xml:space="preserve"> un errore su uno stato più numeroso è più grave rispetto a quelli meno numerosi.</w:t>
+      </w:r>
+    </w:p>
     <w:p/>
     <w:sectPr>
       <w:pgSz w:w="11906" w:h="16838"/>

</xml_diff>

<commit_message>
add code and references
</commit_message>
<xml_diff>
--- a/SUGGERIMENTI DALLA REGINA DELLA REGRESSIONE.docx
+++ b/SUGGERIMENTI DALLA REGINA DELLA REGRESSIONE.docx
@@ -217,15 +217,13 @@
     </w:p>
     <w:p>
       <w:r>
-        <w:t xml:space="preserve">Più ci </w:t>
-      </w:r>
-      <w:proofErr w:type="spellStart"/>
-      <w:r>
-        <w:t>allontiamo</w:t>
-      </w:r>
-      <w:proofErr w:type="spellEnd"/>
-      <w:r>
-        <w:t xml:space="preserve"> dal link parametrico, meno facile è l’interpretazione </w:t>
+        <w:t>Più ci allont</w:t>
+      </w:r>
+      <w:r>
+        <w:t>an</w:t>
+      </w:r>
+      <w:r>
+        <w:t xml:space="preserve">iamo dal link parametrico, meno facile è l’interpretazione </w:t>
       </w:r>
       <w:r>
         <w:sym w:font="Wingdings" w:char="F0E0"/>
@@ -254,11 +252,9 @@
       <w:r>
         <w:t xml:space="preserve">Tutto quello che si riesce a mettere parametricamente, lo si mette, </w:t>
       </w:r>
-      <w:proofErr w:type="spellStart"/>
-      <w:r>
-        <w:t>altrimente</w:t>
-      </w:r>
-      <w:proofErr w:type="spellEnd"/>
+      <w:r>
+        <w:t>altrimenti</w:t>
+      </w:r>
       <w:r>
         <w:t xml:space="preserve"> lo si mette nella parte non parametrica</w:t>
       </w:r>

</xml_diff>

<commit_message>
spatially dependent functional data regression
</commit_message>
<xml_diff>
--- a/SUGGERIMENTI DALLA REGINA DELLA REGRESSIONE.docx
+++ b/SUGGERIMENTI DALLA REGINA DELLA REGRESSIONE.docx
@@ -36,11 +36,17 @@
       </w:r>
       <w:proofErr w:type="spellStart"/>
       <w:r>
-        <w:t>mgcb</w:t>
-      </w:r>
-      <w:proofErr w:type="spellEnd"/>
-      <w:r>
-        <w:t xml:space="preserve"> di base sullo spazio (</w:t>
+        <w:t>mgc</w:t>
+      </w:r>
+      <w:r>
+        <w:t>v</w:t>
+      </w:r>
+      <w:proofErr w:type="spellEnd"/>
+      <w:r>
+        <w:t xml:space="preserve"> </w:t>
+      </w:r>
+      <w:r>
+        <w:t>di base sullo spazio (</w:t>
       </w:r>
       <w:proofErr w:type="spellStart"/>
       <w:r>
@@ -88,7 +94,10 @@
       </w:r>
       <w:proofErr w:type="spellStart"/>
       <w:r>
-        <w:t>mgcb</w:t>
+        <w:t>mgc</w:t>
+      </w:r>
+      <w:r>
+        <w:t>v</w:t>
       </w:r>
       <w:proofErr w:type="spellEnd"/>
       <w:r>

</xml_diff>